<commit_message>
add missing cabon values in v27
</commit_message>
<xml_diff>
--- a/word/OilSandsPaper_V27.docx
+++ b/word/OilSandsPaper_V27.docx
@@ -293,7 +293,10 @@
         <w:t>,</w:t>
       </w:r>
       <w:r>
-        <w:t xml:space="preserve"> finds the following</w:t>
+        <w:t xml:space="preserve"> finding</w:t>
+      </w:r>
+      <w:r>
+        <w:t xml:space="preserve"> the following</w:t>
       </w:r>
       <w:r>
         <w:t xml:space="preserve"> emission numbers</w:t>
@@ -427,6 +430,122 @@
     <w:p>
       <w:pPr>
         <w:numPr>
+          <w:ilvl w:val="1"/>
+          <w:numId w:val="3"/>
+        </w:numPr>
+        <w:shd w:val="clear" w:color="auto" w:fill="FFFFFF"/>
+        <w:spacing w:before="100" w:beforeAutospacing="1" w:after="100" w:afterAutospacing="1" w:line="240" w:lineRule="auto"/>
+        <w:rPr>
+          <w:rFonts w:eastAsia="Times New Roman" w:cs="Arial"/>
+          <w:color w:val="000000"/>
+          <w:lang w:val="en-CA" w:eastAsia="en-CA"/>
+        </w:rPr>
+      </w:pPr>
+      <w:r>
+        <w:rPr>
+          <w:rFonts w:eastAsia="Times New Roman" w:cs="Arial"/>
+          <w:color w:val="000000"/>
+          <w:lang w:val="en-CA" w:eastAsia="en-CA"/>
+        </w:rPr>
+        <w:t xml:space="preserve">Equivalent to </w:t>
+      </w:r>
+      <m:oMath>
+        <m:r>
+          <w:rPr>
+            <w:rFonts w:ascii="Cambria Math" w:eastAsia="Times New Roman" w:hAnsi="Cambria Math" w:cs="Arial"/>
+            <w:color w:val="000000"/>
+            <w:lang w:val="en-CA" w:eastAsia="en-CA"/>
+          </w:rPr>
+          <m:t xml:space="preserve">1.098 × </m:t>
+        </m:r>
+        <m:sSup>
+          <m:sSupPr>
+            <m:ctrlPr>
+              <w:rPr>
+                <w:rFonts w:ascii="Cambria Math" w:eastAsia="Times New Roman" w:hAnsi="Cambria Math" w:cs="Arial"/>
+                <w:i/>
+                <w:color w:val="000000"/>
+                <w:lang w:val="en-CA" w:eastAsia="en-CA"/>
+              </w:rPr>
+            </m:ctrlPr>
+          </m:sSupPr>
+          <m:e>
+            <m:r>
+              <w:rPr>
+                <w:rFonts w:ascii="Cambria Math" w:eastAsia="Times New Roman" w:hAnsi="Cambria Math" w:cs="Arial"/>
+                <w:color w:val="000000"/>
+                <w:lang w:val="en-CA" w:eastAsia="en-CA"/>
+              </w:rPr>
+              <m:t>10</m:t>
+            </m:r>
+          </m:e>
+          <m:sup>
+            <m:r>
+              <w:rPr>
+                <w:rFonts w:ascii="Cambria Math" w:eastAsia="Times New Roman" w:hAnsi="Cambria Math" w:cs="Arial"/>
+                <w:color w:val="000000"/>
+                <w:lang w:val="en-CA" w:eastAsia="en-CA"/>
+              </w:rPr>
+              <m:t>-</m:t>
+            </m:r>
+            <m:r>
+              <w:rPr>
+                <w:rFonts w:ascii="Cambria Math" w:eastAsia="Times New Roman" w:hAnsi="Cambria Math" w:cs="Arial"/>
+                <w:color w:val="000000"/>
+                <w:lang w:val="en-CA" w:eastAsia="en-CA"/>
+              </w:rPr>
+              <m:t>7</m:t>
+            </m:r>
+          </m:sup>
+        </m:sSup>
+        <m:r>
+          <w:rPr>
+            <w:rFonts w:ascii="Cambria Math" w:eastAsia="Times New Roman" w:hAnsi="Cambria Math" w:cs="Arial"/>
+            <w:color w:val="000000"/>
+            <w:lang w:val="en-CA" w:eastAsia="en-CA"/>
+          </w:rPr>
+          <m:t xml:space="preserve"> </m:t>
+        </m:r>
+      </m:oMath>
+      <w:r>
+        <w:rPr>
+          <w:rFonts w:eastAsia="Times New Roman" w:cs="Arial"/>
+          <w:color w:val="000000"/>
+          <w:lang w:val="en-CA" w:eastAsia="en-CA"/>
+        </w:rPr>
+        <w:t xml:space="preserve"> MT CO</w:t>
+      </w:r>
+      <w:r>
+        <w:rPr>
+          <w:rFonts w:eastAsia="Times New Roman" w:cs="Arial"/>
+          <w:color w:val="000000"/>
+          <w:vertAlign w:val="subscript"/>
+          <w:lang w:val="en-CA" w:eastAsia="en-CA"/>
+        </w:rPr>
+        <w:t>2</w:t>
+      </w:r>
+      <w:r>
+        <w:rPr>
+          <w:rFonts w:eastAsia="Times New Roman" w:cs="Arial"/>
+          <w:color w:val="000000"/>
+          <w:lang w:val="en-CA" w:eastAsia="en-CA"/>
+        </w:rPr>
+        <w:t>e/</w:t>
+      </w:r>
+      <w:proofErr w:type="spellStart"/>
+      <w:r>
+        <w:rPr>
+          <w:rFonts w:eastAsia="Times New Roman" w:cs="Arial"/>
+          <w:color w:val="000000"/>
+          <w:lang w:val="en-CA" w:eastAsia="en-CA"/>
+        </w:rPr>
+        <w:t>bbl</w:t>
+      </w:r>
+      <w:proofErr w:type="spellEnd"/>
+    </w:p>
+    <w:p>
+      <w:pPr>
+        <w:numPr>
           <w:ilvl w:val="0"/>
           <w:numId w:val="3"/>
         </w:numPr>
@@ -522,6 +641,130 @@
     <w:p>
       <w:pPr>
         <w:numPr>
+          <w:ilvl w:val="1"/>
+          <w:numId w:val="3"/>
+        </w:numPr>
+        <w:shd w:val="clear" w:color="auto" w:fill="FFFFFF"/>
+        <w:spacing w:before="100" w:beforeAutospacing="1" w:after="100" w:afterAutospacing="1" w:line="240" w:lineRule="auto"/>
+        <w:rPr>
+          <w:rFonts w:eastAsia="Times New Roman" w:cs="Arial"/>
+          <w:color w:val="000000"/>
+          <w:lang w:val="en-CA" w:eastAsia="en-CA"/>
+        </w:rPr>
+      </w:pPr>
+      <w:r>
+        <w:rPr>
+          <w:rFonts w:eastAsia="Times New Roman" w:cs="Arial"/>
+          <w:color w:val="000000"/>
+          <w:lang w:val="en-CA" w:eastAsia="en-CA"/>
+        </w:rPr>
+        <w:t xml:space="preserve">Equivalent to </w:t>
+      </w:r>
+      <m:oMath>
+        <m:r>
+          <w:rPr>
+            <w:rFonts w:ascii="Cambria Math" w:eastAsia="Times New Roman" w:hAnsi="Cambria Math" w:cs="Arial"/>
+            <w:color w:val="000000"/>
+            <w:lang w:val="en-CA" w:eastAsia="en-CA"/>
+          </w:rPr>
+          <m:t xml:space="preserve">4.453 </m:t>
+        </m:r>
+        <m:r>
+          <w:rPr>
+            <w:rFonts w:ascii="Cambria Math" w:eastAsia="Times New Roman" w:hAnsi="Cambria Math" w:cs="Arial"/>
+            <w:color w:val="000000"/>
+            <w:lang w:val="en-CA" w:eastAsia="en-CA"/>
+          </w:rPr>
+          <m:t xml:space="preserve">× </m:t>
+        </m:r>
+        <m:sSup>
+          <m:sSupPr>
+            <m:ctrlPr>
+              <w:rPr>
+                <w:rFonts w:ascii="Cambria Math" w:eastAsia="Times New Roman" w:hAnsi="Cambria Math" w:cs="Arial"/>
+                <w:i/>
+                <w:color w:val="000000"/>
+                <w:lang w:val="en-CA" w:eastAsia="en-CA"/>
+              </w:rPr>
+            </m:ctrlPr>
+          </m:sSupPr>
+          <m:e>
+            <m:r>
+              <w:rPr>
+                <w:rFonts w:ascii="Cambria Math" w:eastAsia="Times New Roman" w:hAnsi="Cambria Math" w:cs="Arial"/>
+                <w:color w:val="000000"/>
+                <w:lang w:val="en-CA" w:eastAsia="en-CA"/>
+              </w:rPr>
+              <m:t>10</m:t>
+            </m:r>
+          </m:e>
+          <m:sup>
+            <m:r>
+              <w:rPr>
+                <w:rFonts w:ascii="Cambria Math" w:eastAsia="Times New Roman" w:hAnsi="Cambria Math" w:cs="Arial"/>
+                <w:color w:val="000000"/>
+                <w:lang w:val="en-CA" w:eastAsia="en-CA"/>
+              </w:rPr>
+              <m:t>-</m:t>
+            </m:r>
+            <m:r>
+              <w:rPr>
+                <w:rFonts w:ascii="Cambria Math" w:eastAsia="Times New Roman" w:hAnsi="Cambria Math" w:cs="Arial"/>
+                <w:color w:val="000000"/>
+                <w:lang w:val="en-CA" w:eastAsia="en-CA"/>
+              </w:rPr>
+              <m:t>7</m:t>
+            </m:r>
+          </m:sup>
+        </m:sSup>
+        <m:r>
+          <w:rPr>
+            <w:rFonts w:ascii="Cambria Math" w:eastAsia="Times New Roman" w:hAnsi="Cambria Math" w:cs="Arial"/>
+            <w:color w:val="000000"/>
+            <w:lang w:val="en-CA" w:eastAsia="en-CA"/>
+          </w:rPr>
+          <m:t xml:space="preserve"> </m:t>
+        </m:r>
+      </m:oMath>
+      <w:r>
+        <w:rPr>
+          <w:rFonts w:eastAsia="Times New Roman" w:cs="Arial"/>
+          <w:color w:val="000000"/>
+          <w:lang w:val="en-CA" w:eastAsia="en-CA"/>
+        </w:rPr>
+        <w:t xml:space="preserve"> MT CO</w:t>
+      </w:r>
+      <w:r>
+        <w:rPr>
+          <w:rFonts w:eastAsia="Times New Roman" w:cs="Arial"/>
+          <w:color w:val="000000"/>
+          <w:vertAlign w:val="subscript"/>
+          <w:lang w:val="en-CA" w:eastAsia="en-CA"/>
+        </w:rPr>
+        <w:t>2</w:t>
+      </w:r>
+      <w:r>
+        <w:rPr>
+          <w:rFonts w:eastAsia="Times New Roman" w:cs="Arial"/>
+          <w:color w:val="000000"/>
+          <w:lang w:val="en-CA" w:eastAsia="en-CA"/>
+        </w:rPr>
+        <w:t>e/</w:t>
+      </w:r>
+      <w:proofErr w:type="spellStart"/>
+      <w:r>
+        <w:rPr>
+          <w:rFonts w:eastAsia="Times New Roman" w:cs="Arial"/>
+          <w:color w:val="000000"/>
+          <w:lang w:val="en-CA" w:eastAsia="en-CA"/>
+        </w:rPr>
+        <w:t>bbl</w:t>
+      </w:r>
+      <w:proofErr w:type="spellEnd"/>
+    </w:p>
+    <w:p>
+      <w:pPr>
+        <w:numPr>
           <w:ilvl w:val="0"/>
           <w:numId w:val="3"/>
         </w:numPr>
@@ -624,45 +867,340 @@
     </w:p>
     <w:p>
       <w:pPr>
+        <w:numPr>
+          <w:ilvl w:val="1"/>
+          <w:numId w:val="3"/>
+        </w:numPr>
         <w:shd w:val="clear" w:color="auto" w:fill="FFFFFF"/>
         <w:spacing w:before="100" w:beforeAutospacing="1" w:after="100" w:afterAutospacing="1" w:line="240" w:lineRule="auto"/>
-      </w:pPr>
-      <w:r>
+        <w:rPr>
+          <w:rFonts w:eastAsia="Times New Roman" w:cs="Arial"/>
+          <w:color w:val="000000"/>
+          <w:lang w:val="en-CA" w:eastAsia="en-CA"/>
+        </w:rPr>
+      </w:pPr>
+      <w:r>
+        <w:rPr>
+          <w:rFonts w:eastAsia="Times New Roman" w:cs="Arial"/>
+          <w:color w:val="000000"/>
+          <w:lang w:val="en-CA" w:eastAsia="en-CA"/>
+        </w:rPr>
         <w:lastRenderedPageBreak/>
-        <w:t>Raadal et al (2014) conducted a</w:t>
-      </w:r>
-      <w:r>
-        <w:t xml:space="preserve"> specific life cycle GHG emissions from wind power generation from six different 5 MW offshore wind turbine</w:t>
-      </w:r>
-      <w:r>
-        <w:t xml:space="preserve">. </w:t>
-      </w:r>
-      <w:r>
-        <w:t xml:space="preserve">The relatively large ranges in GHG emissions and energy performance are </w:t>
-      </w:r>
-      <w:r>
-        <w:t>mainly</w:t>
-      </w:r>
-      <w:r>
-        <w:t xml:space="preserve"> the result of the differing steel masses required for the </w:t>
-      </w:r>
-      <w:r>
-        <w:t>analyzed</w:t>
-      </w:r>
-      <w:r>
-        <w:t xml:space="preserve"> platforms.</w:t>
-      </w:r>
-      <w:r>
-        <w:t xml:space="preserve"> </w:t>
-      </w:r>
-      <w:r>
-        <w:t xml:space="preserve">The default wind farm </w:t>
-      </w:r>
-      <w:r>
-        <w:t xml:space="preserve">assessed </w:t>
-      </w:r>
-      <w:r>
-        <w:t>is assumed to have a 20-year lifetime and a Capacity Factor (CF) of 46%</w:t>
+        <w:t xml:space="preserve">Equivalent to </w:t>
+      </w:r>
+      <m:oMath>
+        <m:r>
+          <w:rPr>
+            <w:rFonts w:ascii="Cambria Math" w:eastAsia="Times New Roman" w:hAnsi="Cambria Math" w:cs="Arial"/>
+            <w:color w:val="000000"/>
+            <w:lang w:val="en-CA" w:eastAsia="en-CA"/>
+          </w:rPr>
+          <m:t>5</m:t>
+        </m:r>
+        <m:r>
+          <w:rPr>
+            <w:rFonts w:ascii="Cambria Math" w:eastAsia="Times New Roman" w:hAnsi="Cambria Math" w:cs="Arial"/>
+            <w:color w:val="000000"/>
+            <w:lang w:val="en-CA" w:eastAsia="en-CA"/>
+          </w:rPr>
+          <m:t>.</m:t>
+        </m:r>
+        <m:r>
+          <w:rPr>
+            <w:rFonts w:ascii="Cambria Math" w:eastAsia="Times New Roman" w:hAnsi="Cambria Math" w:cs="Arial"/>
+            <w:color w:val="000000"/>
+            <w:lang w:val="en-CA" w:eastAsia="en-CA"/>
+          </w:rPr>
+          <m:t>5</m:t>
+        </m:r>
+        <m:r>
+          <w:rPr>
+            <w:rFonts w:ascii="Cambria Math" w:eastAsia="Times New Roman" w:hAnsi="Cambria Math" w:cs="Arial"/>
+            <w:color w:val="000000"/>
+            <w:lang w:val="en-CA" w:eastAsia="en-CA"/>
+          </w:rPr>
+          <m:t>5</m:t>
+        </m:r>
+        <m:r>
+          <w:rPr>
+            <w:rFonts w:ascii="Cambria Math" w:eastAsia="Times New Roman" w:hAnsi="Cambria Math" w:cs="Arial"/>
+            <w:color w:val="000000"/>
+            <w:lang w:val="en-CA" w:eastAsia="en-CA"/>
+          </w:rPr>
+          <m:t>1</m:t>
+        </m:r>
+        <m:r>
+          <w:rPr>
+            <w:rFonts w:ascii="Cambria Math" w:eastAsia="Times New Roman" w:hAnsi="Cambria Math" w:cs="Arial"/>
+            <w:color w:val="000000"/>
+            <w:lang w:val="en-CA" w:eastAsia="en-CA"/>
+          </w:rPr>
+          <m:t xml:space="preserve"> × </m:t>
+        </m:r>
+        <m:sSup>
+          <m:sSupPr>
+            <m:ctrlPr>
+              <w:rPr>
+                <w:rFonts w:ascii="Cambria Math" w:eastAsia="Times New Roman" w:hAnsi="Cambria Math" w:cs="Arial"/>
+                <w:i/>
+                <w:color w:val="000000"/>
+                <w:lang w:val="en-CA" w:eastAsia="en-CA"/>
+              </w:rPr>
+            </m:ctrlPr>
+          </m:sSupPr>
+          <m:e>
+            <m:r>
+              <w:rPr>
+                <w:rFonts w:ascii="Cambria Math" w:eastAsia="Times New Roman" w:hAnsi="Cambria Math" w:cs="Arial"/>
+                <w:color w:val="000000"/>
+                <w:lang w:val="en-CA" w:eastAsia="en-CA"/>
+              </w:rPr>
+              <m:t>10</m:t>
+            </m:r>
+          </m:e>
+          <m:sup>
+            <m:r>
+              <w:rPr>
+                <w:rFonts w:ascii="Cambria Math" w:eastAsia="Times New Roman" w:hAnsi="Cambria Math" w:cs="Arial"/>
+                <w:color w:val="000000"/>
+                <w:lang w:val="en-CA" w:eastAsia="en-CA"/>
+              </w:rPr>
+              <m:t>-</m:t>
+            </m:r>
+            <m:r>
+              <w:rPr>
+                <w:rFonts w:ascii="Cambria Math" w:eastAsia="Times New Roman" w:hAnsi="Cambria Math" w:cs="Arial"/>
+                <w:color w:val="000000"/>
+                <w:lang w:val="en-CA" w:eastAsia="en-CA"/>
+              </w:rPr>
+              <m:t>7</m:t>
+            </m:r>
+          </m:sup>
+        </m:sSup>
+        <m:r>
+          <w:rPr>
+            <w:rFonts w:ascii="Cambria Math" w:eastAsia="Times New Roman" w:hAnsi="Cambria Math" w:cs="Arial"/>
+            <w:color w:val="000000"/>
+            <w:lang w:val="en-CA" w:eastAsia="en-CA"/>
+          </w:rPr>
+          <m:t xml:space="preserve"> </m:t>
+        </m:r>
+      </m:oMath>
+      <w:r>
+        <w:rPr>
+          <w:rFonts w:eastAsia="Times New Roman" w:cs="Arial"/>
+          <w:color w:val="000000"/>
+          <w:lang w:val="en-CA" w:eastAsia="en-CA"/>
+        </w:rPr>
+        <w:t xml:space="preserve"> MT CO</w:t>
+      </w:r>
+      <w:r>
+        <w:rPr>
+          <w:rFonts w:eastAsia="Times New Roman" w:cs="Arial"/>
+          <w:color w:val="000000"/>
+          <w:vertAlign w:val="subscript"/>
+          <w:lang w:val="en-CA" w:eastAsia="en-CA"/>
+        </w:rPr>
+        <w:t>2</w:t>
+      </w:r>
+      <w:r>
+        <w:rPr>
+          <w:rFonts w:eastAsia="Times New Roman" w:cs="Arial"/>
+          <w:color w:val="000000"/>
+          <w:lang w:val="en-CA" w:eastAsia="en-CA"/>
+        </w:rPr>
+        <w:t>e/</w:t>
+      </w:r>
+      <w:proofErr w:type="spellStart"/>
+      <w:r>
+        <w:rPr>
+          <w:rFonts w:eastAsia="Times New Roman" w:cs="Arial"/>
+          <w:color w:val="000000"/>
+          <w:lang w:val="en-CA" w:eastAsia="en-CA"/>
+        </w:rPr>
+        <w:t>bbl</w:t>
+      </w:r>
+      <w:proofErr w:type="spellEnd"/>
+    </w:p>
+    <w:p>
+      <w:pPr>
+        <w:shd w:val="clear" w:color="auto" w:fill="FFFFFF"/>
+        <w:spacing w:before="100" w:beforeAutospacing="1" w:after="100" w:afterAutospacing="1" w:line="240" w:lineRule="auto"/>
+      </w:pPr>
+      <w:r>
+        <w:t>The bitumen production by the Alberta’s oil sands industry has reached 1.</w:t>
+      </w:r>
+      <w:r>
+        <w:t>9</w:t>
+      </w:r>
+      <w:r>
+        <w:t xml:space="preserve"> million barrels/day </w:t>
+      </w:r>
+      <w:r>
+        <w:t>[4</w:t>
+      </w:r>
+      <w:r>
+        <w:t>]</w:t>
+      </w:r>
+    </w:p>
+    <w:tbl>
+      <w:tblPr>
+        <w:tblStyle w:val="TableGrid"/>
+        <w:tblW w:w="0" w:type="auto"/>
+        <w:tblLook w:val="04A0" w:firstRow="1" w:lastRow="0" w:firstColumn="1" w:lastColumn="0" w:noHBand="0" w:noVBand="1"/>
+      </w:tblPr>
+      <w:tblGrid>
+        <w:gridCol w:w="7083"/>
+        <w:gridCol w:w="2267"/>
+      </w:tblGrid>
+      <w:tr>
+        <w:tc>
+          <w:tcPr>
+            <w:tcW w:w="7083" w:type="dxa"/>
+          </w:tcPr>
+          <w:p>
+            <w:pPr>
+              <w:spacing w:before="100" w:beforeAutospacing="1" w:after="100" w:afterAutospacing="1"/>
+            </w:pPr>
+            <w:r>
+              <w:t xml:space="preserve">Carbon </w:t>
+            </w:r>
+            <w:r>
+              <w:t>e</w:t>
+            </w:r>
+            <w:r>
+              <w:t>missions from oil sand production per year</w:t>
+            </w:r>
+          </w:p>
+        </w:tc>
+        <w:tc>
+          <w:tcPr>
+            <w:tcW w:w="2267" w:type="dxa"/>
+          </w:tcPr>
+          <w:p>
+            <w:pPr>
+              <w:spacing w:before="100" w:beforeAutospacing="1" w:after="100" w:afterAutospacing="1"/>
+            </w:pPr>
+            <w:r>
+              <w:t>76</w:t>
+            </w:r>
+            <w:r>
+              <w:t>.</w:t>
+            </w:r>
+            <w:r>
+              <w:t>14 MT CO</w:t>
+            </w:r>
+            <w:r>
+              <w:rPr>
+                <w:vertAlign w:val="subscript"/>
+              </w:rPr>
+              <w:t>2</w:t>
+            </w:r>
+            <w:r>
+              <w:t>e</w:t>
+            </w:r>
+          </w:p>
+        </w:tc>
+      </w:tr>
+      <w:tr>
+        <w:tc>
+          <w:tcPr>
+            <w:tcW w:w="7083" w:type="dxa"/>
+          </w:tcPr>
+          <w:p>
+            <w:pPr>
+              <w:spacing w:before="100" w:beforeAutospacing="1" w:after="100" w:afterAutospacing="1"/>
+            </w:pPr>
+            <w:r>
+              <w:t>Carbon emission from oil sand (end use) per year</w:t>
+            </w:r>
+          </w:p>
+        </w:tc>
+        <w:tc>
+          <w:tcPr>
+            <w:tcW w:w="2267" w:type="dxa"/>
+          </w:tcPr>
+          <w:p>
+            <w:pPr>
+              <w:spacing w:before="100" w:beforeAutospacing="1" w:after="100" w:afterAutospacing="1"/>
+            </w:pPr>
+            <w:r>
+              <w:t>308</w:t>
+            </w:r>
+            <w:r>
+              <w:t>.</w:t>
+            </w:r>
+            <w:r>
+              <w:t>81 MT CO</w:t>
+            </w:r>
+            <w:r>
+              <w:rPr>
+                <w:vertAlign w:val="subscript"/>
+              </w:rPr>
+              <w:t>2</w:t>
+            </w:r>
+            <w:r>
+              <w:t>e</w:t>
+            </w:r>
+          </w:p>
+        </w:tc>
+      </w:tr>
+      <w:tr>
+        <w:tc>
+          <w:tcPr>
+            <w:tcW w:w="7083" w:type="dxa"/>
+          </w:tcPr>
+          <w:p>
+            <w:pPr>
+              <w:spacing w:before="100" w:beforeAutospacing="1" w:after="100" w:afterAutospacing="1"/>
+            </w:pPr>
+            <w:r>
+              <w:t>Total carbon emission from oil sand production and consumption per year</w:t>
+            </w:r>
+          </w:p>
+        </w:tc>
+        <w:tc>
+          <w:tcPr>
+            <w:tcW w:w="2267" w:type="dxa"/>
+          </w:tcPr>
+          <w:p>
+            <w:pPr>
+              <w:spacing w:before="100" w:beforeAutospacing="1" w:after="100" w:afterAutospacing="1"/>
+            </w:pPr>
+            <w:r>
+              <w:t>384</w:t>
+            </w:r>
+            <w:r>
+              <w:t>.96</w:t>
+            </w:r>
+            <w:r>
+              <w:t xml:space="preserve"> MT CO</w:t>
+            </w:r>
+            <w:r>
+              <w:rPr>
+                <w:vertAlign w:val="subscript"/>
+              </w:rPr>
+              <w:t>2</w:t>
+            </w:r>
+            <w:r>
+              <w:t>e</w:t>
+            </w:r>
+          </w:p>
+        </w:tc>
+      </w:tr>
+    </w:tbl>
+    <w:p>
+      <w:pPr>
+        <w:shd w:val="clear" w:color="auto" w:fill="FFFFFF"/>
+        <w:spacing w:before="100" w:beforeAutospacing="1" w:after="100" w:afterAutospacing="1" w:line="240" w:lineRule="auto"/>
+      </w:pPr>
+      <w:r>
+        <w:t>Raadal et al (2014) conducted a specific life cycle GHG emissions from wind power generation from six different 5 MW offshore wind turbine. The relatively large ranges in GHG emissions and energy performance are mainly the result of the differing steel masses required f</w:t>
+      </w:r>
+      <w:bookmarkStart w:id="0" w:name="_GoBack"/>
+      <w:bookmarkEnd w:id="0"/>
+      <w:r>
+        <w:t>or the analyzed platforms. The default wind farm assessed is assumed to have a 20-year lifetime and a Capacity Factor (CF) of 46%</w:t>
       </w:r>
     </w:p>
     <w:p>
@@ -686,15 +1224,7 @@
           <w:color w:val="000000"/>
           <w:lang w:val="en-CA" w:eastAsia="en-CA"/>
         </w:rPr>
-        <w:t>Life cycle carbon emissions from wind turbine manufacturing and installation</w:t>
-      </w:r>
-      <w:r>
-        <w:rPr>
-          <w:rFonts w:eastAsia="Times New Roman" w:cs="Arial"/>
-          <w:color w:val="000000"/>
-          <w:lang w:val="en-CA" w:eastAsia="en-CA"/>
-        </w:rPr>
-        <w:t xml:space="preserve"> for a 5 MW offshore wind turbine</w:t>
+        <w:t>Life cycle carbon emissions from wind turbine manufacturing and installation for a 5 MW offshore wind turbine</w:t>
       </w:r>
       <w:r>
         <w:rPr>
@@ -1006,8 +1536,6 @@
       <w:r>
         <w:t xml:space="preserve">Max amount of electricity generated? </w:t>
       </w:r>
-      <w:bookmarkStart w:id="0" w:name="_GoBack"/>
-      <w:bookmarkEnd w:id="0"/>
     </w:p>
     <w:p>
       <w:pPr>
@@ -1243,7 +1771,11 @@
         <w:t>)</w:t>
       </w:r>
       <w:r>
-        <w:t xml:space="preserve"> were installed, the total carbon emissions of production and consumption of the oil sands could be </w:t>
+        <w:t xml:space="preserve"> </w:t>
+      </w:r>
+      <w:r>
+        <w:lastRenderedPageBreak/>
+        <w:t xml:space="preserve">were installed, the total carbon emissions of production and consumption of the oil sands could be </w:t>
       </w:r>
       <w:r>
         <w:t>offset</w:t>
@@ -2231,7 +2763,6 @@
                 <w:sz w:val="20"/>
                 <w:szCs w:val="20"/>
               </w:rPr>
-              <w:lastRenderedPageBreak/>
               <w:t>Total Instantaneous Carbon Ratio</w:t>
             </w:r>
           </w:p>
@@ -3296,19 +3827,7 @@
         <w:rPr>
           <w:highlight w:val="yellow"/>
         </w:rPr>
-        <w:t xml:space="preserve">Raadal et al. (2014). </w:t>
-      </w:r>
-      <w:r>
-        <w:rPr>
-          <w:highlight w:val="yellow"/>
-        </w:rPr>
-        <w:t>GHG emissions and energy performance of offshore wind power</w:t>
-      </w:r>
-      <w:r>
-        <w:rPr>
-          <w:highlight w:val="yellow"/>
-        </w:rPr>
-        <w:t>. Renewable Energy 66 314-324</w:t>
+        <w:t>Raadal et al. (2014). GHG emissions and energy performance of offshore wind power. Renewable Energy 66 314-324</w:t>
       </w:r>
     </w:p>
     <w:p>
@@ -3342,7 +3861,55 @@
         <w:rPr>
           <w:highlight w:val="yellow"/>
         </w:rPr>
-        <w:t>, Lewis, G (2012). Life cycle greenhouse gas emissions of electricity generation in the province of Ontario, Canada.</w:t>
+        <w:t xml:space="preserve">, Lewis, G (2012). Life cycle greenhouse gas emissions of electricity generation in </w:t>
+      </w:r>
+      <w:r>
+        <w:rPr>
+          <w:highlight w:val="yellow"/>
+        </w:rPr>
+        <w:t>the province of Ontario, Canada</w:t>
+      </w:r>
+    </w:p>
+    <w:p>
+      <w:pPr>
+        <w:pStyle w:val="ListParagraph"/>
+        <w:numPr>
+          <w:ilvl w:val="0"/>
+          <w:numId w:val="13"/>
+        </w:numPr>
+        <w:rPr>
+          <w:highlight w:val="yellow"/>
+        </w:rPr>
+      </w:pPr>
+      <w:r>
+        <w:t>http://oilsands.alberta.ca/resource.html</w:t>
+      </w:r>
+    </w:p>
+    <w:p>
+      <w:pPr>
+        <w:pStyle w:val="ListParagraph"/>
+        <w:numPr>
+          <w:ilvl w:val="0"/>
+          <w:numId w:val="13"/>
+        </w:numPr>
+        <w:rPr>
+          <w:highlight w:val="yellow"/>
+        </w:rPr>
+      </w:pPr>
+      <w:r>
+        <w:t>Bari</w:t>
+      </w:r>
+      <w:r>
+        <w:t xml:space="preserve"> et al. (</w:t>
+      </w:r>
+      <w:r>
+        <w:t>2014</w:t>
+      </w:r>
+      <w:r>
+        <w:t>)</w:t>
+      </w:r>
+      <w:r>
+        <w:t>. A wintertime investigation of atmospheric deposition of metals and polycyclic aromatic hydrocarbons in the Athabasca Oil Sands Region, Canada. Science of the Total Environment 485: 180-192</w:t>
       </w:r>
     </w:p>
     <w:p/>
@@ -5620,6 +6187,16 @@
     <w:uiPriority w:val="99"/>
     <w:rsid w:val="00875442"/>
   </w:style>
+  <w:style w:type="character" w:styleId="PlaceholderText">
+    <w:name w:val="Placeholder Text"/>
+    <w:basedOn w:val="DefaultParagraphFont"/>
+    <w:uiPriority w:val="99"/>
+    <w:semiHidden/>
+    <w:rsid w:val="00C702CE"/>
+    <w:rPr>
+      <w:color w:val="808080"/>
+    </w:rPr>
+  </w:style>
 </w:styles>
 </file>
 

</xml_diff>